<commit_message>
update resume and content
</commit_message>
<xml_diff>
--- a/Richard's Resume.docx
+++ b/Richard's Resume.docx
@@ -16,10 +16,8 @@
         </w:pBdr>
         <w:spacing w:before="0" w:line="276" w:lineRule="auto"/>
       </w:pPr>
-      <w:bookmarkStart w:id="0" w:name="_aagfqklm9zwt" w:colFirst="0" w:colLast="0"/>
-      <w:bookmarkEnd w:id="0"/>
-      <w:r>
-        <w:t>HERMAG VILLAGE</w:t>
+      <w:r>
+        <w:t>562, SITIO GARDEN</w:t>
       </w:r>
     </w:p>
     <w:p>
@@ -36,10 +34,16 @@
         </w:pBdr>
         <w:spacing w:before="0" w:line="276" w:lineRule="auto"/>
       </w:pPr>
-      <w:bookmarkStart w:id="1" w:name="_2oiwrdf9nd3n" w:colFirst="0" w:colLast="0"/>
-      <w:bookmarkEnd w:id="1"/>
-      <w:r>
-        <w:t>BASAK, MANDAUE CITY, CEBU, PH 6014</w:t>
+      <w:bookmarkStart w:id="0" w:name="_2oiwrdf9nd3n" w:colFirst="0" w:colLast="0"/>
+      <w:bookmarkEnd w:id="0"/>
+      <w:r>
+        <w:t>POBLACION, TALISAY</w:t>
+      </w:r>
+      <w:r>
+        <w:t xml:space="preserve"> CITY, CEBU, PH 60</w:t>
+      </w:r>
+      <w:r>
+        <w:t>45</w:t>
       </w:r>
     </w:p>
     <w:p>
@@ -59,8 +63,8 @@
           <w:color w:val="BD5D38"/>
         </w:rPr>
       </w:pPr>
-      <w:bookmarkStart w:id="2" w:name="_slrytqw7edjf" w:colFirst="0" w:colLast="0"/>
-      <w:bookmarkEnd w:id="2"/>
+      <w:bookmarkStart w:id="1" w:name="_slrytqw7edjf" w:colFirst="0" w:colLast="0"/>
+      <w:bookmarkEnd w:id="1"/>
       <w:r>
         <w:rPr>
           <w:color w:val="BD5D38"/>
@@ -85,13 +89,13 @@
           <w:color w:val="BD5D38"/>
         </w:rPr>
       </w:pPr>
-      <w:bookmarkStart w:id="3" w:name="_njnau5bmnmdi" w:colFirst="0" w:colLast="0"/>
-      <w:bookmarkEnd w:id="3"/>
+      <w:bookmarkStart w:id="2" w:name="_njnau5bmnmdi" w:colFirst="0" w:colLast="0"/>
+      <w:bookmarkEnd w:id="2"/>
       <w:r>
         <w:rPr>
           <w:color w:val="BD5D38"/>
         </w:rPr>
-        <w:t>RICHARD@RJUEVESANO.ME</w:t>
+        <w:t>RUIN3936@GMAIL.COM</w:t>
       </w:r>
     </w:p>
     <w:p>
@@ -113,8 +117,8 @@
           <w:szCs w:val="18"/>
         </w:rPr>
       </w:pPr>
-      <w:bookmarkStart w:id="4" w:name="_ocvpswguxa6m" w:colFirst="0" w:colLast="0"/>
-      <w:bookmarkEnd w:id="4"/>
+      <w:bookmarkStart w:id="3" w:name="_ocvpswguxa6m" w:colFirst="0" w:colLast="0"/>
+      <w:bookmarkEnd w:id="3"/>
       <w:r>
         <w:t>RICHARD BUENAVENTURA JUEVESANO</w:t>
       </w:r>
@@ -183,8 +187,8 @@
         <w:pStyle w:val="Heading1"/>
         <w:widowControl w:val="0"/>
       </w:pPr>
-      <w:bookmarkStart w:id="5" w:name="_6tla3ak11f8l" w:colFirst="0" w:colLast="0"/>
-      <w:bookmarkEnd w:id="5"/>
+      <w:bookmarkStart w:id="4" w:name="_6tla3ak11f8l" w:colFirst="0" w:colLast="0"/>
+      <w:bookmarkEnd w:id="4"/>
       <w:r>
         <w:t>SUMMARY</w:t>
       </w:r>
@@ -226,8 +230,8 @@
           <w:between w:val="nil"/>
         </w:pBdr>
       </w:pPr>
-      <w:bookmarkStart w:id="6" w:name="_rlsx4o5b4mpo" w:colFirst="0" w:colLast="0"/>
-      <w:bookmarkEnd w:id="6"/>
+      <w:bookmarkStart w:id="5" w:name="_rlsx4o5b4mpo" w:colFirst="0" w:colLast="0"/>
+      <w:bookmarkEnd w:id="5"/>
       <w:r>
         <w:t>EXPERIENCE</w:t>
       </w:r>
@@ -250,8 +254,149 @@
           <w:color w:val="2E4440"/>
         </w:rPr>
       </w:pPr>
-      <w:bookmarkStart w:id="7" w:name="_we3ttvrf46v" w:colFirst="0" w:colLast="0"/>
-      <w:bookmarkEnd w:id="7"/>
+      <w:r>
+        <w:rPr>
+          <w:color w:val="BD5D38"/>
+        </w:rPr>
+        <w:t>Bold Health, London</w:t>
+      </w:r>
+      <w:r>
+        <w:rPr>
+          <w:b w:val="0"/>
+          <w:i/>
+          <w:color w:val="2E4440"/>
+        </w:rPr>
+        <w:t xml:space="preserve"> — React Native Developer / Backend Developer</w:t>
+      </w:r>
+    </w:p>
+    <w:p>
+      <w:pPr>
+        <w:pBdr>
+          <w:top w:val="nil"/>
+          <w:left w:val="nil"/>
+          <w:bottom w:val="nil"/>
+          <w:right w:val="nil"/>
+          <w:between w:val="nil"/>
+        </w:pBdr>
+      </w:pPr>
+      <w:r>
+        <w:t>NOVEMBER 2018 - PRESENT</w:t>
+      </w:r>
+    </w:p>
+    <w:p>
+      <w:pPr>
+        <w:numPr>
+          <w:ilvl w:val="0"/>
+          <w:numId w:val="2"/>
+        </w:numPr>
+        <w:pBdr>
+          <w:top w:val="nil"/>
+          <w:left w:val="nil"/>
+          <w:bottom w:val="nil"/>
+          <w:right w:val="nil"/>
+          <w:between w:val="nil"/>
+        </w:pBdr>
+      </w:pPr>
+      <w:r>
+        <w:t>Responsible for full app life-cycle concept, design, build, test, deploy and release to the app store</w:t>
+      </w:r>
+    </w:p>
+    <w:p>
+      <w:pPr>
+        <w:numPr>
+          <w:ilvl w:val="0"/>
+          <w:numId w:val="2"/>
+        </w:numPr>
+        <w:pBdr>
+          <w:top w:val="nil"/>
+          <w:left w:val="nil"/>
+          <w:bottom w:val="nil"/>
+          <w:right w:val="nil"/>
+          <w:between w:val="nil"/>
+        </w:pBdr>
+        <w:spacing w:before="0"/>
+      </w:pPr>
+      <w:r>
+        <w:t>Perfect understanding of the best practices for development</w:t>
+      </w:r>
+    </w:p>
+    <w:p>
+      <w:pPr>
+        <w:numPr>
+          <w:ilvl w:val="0"/>
+          <w:numId w:val="2"/>
+        </w:numPr>
+        <w:pBdr>
+          <w:top w:val="nil"/>
+          <w:left w:val="nil"/>
+          <w:bottom w:val="nil"/>
+          <w:right w:val="nil"/>
+          <w:between w:val="nil"/>
+        </w:pBdr>
+        <w:spacing w:before="0"/>
+      </w:pPr>
+      <w:r>
+        <w:t>Develop API's to support any integrations</w:t>
+      </w:r>
+    </w:p>
+    <w:p>
+      <w:pPr>
+        <w:numPr>
+          <w:ilvl w:val="0"/>
+          <w:numId w:val="2"/>
+        </w:numPr>
+        <w:pBdr>
+          <w:top w:val="nil"/>
+          <w:left w:val="nil"/>
+          <w:bottom w:val="nil"/>
+          <w:right w:val="nil"/>
+          <w:between w:val="nil"/>
+        </w:pBdr>
+        <w:spacing w:before="0"/>
+      </w:pPr>
+      <w:r>
+        <w:t>Applications development</w:t>
+      </w:r>
+    </w:p>
+    <w:p>
+      <w:pPr>
+        <w:numPr>
+          <w:ilvl w:val="0"/>
+          <w:numId w:val="2"/>
+        </w:numPr>
+        <w:pBdr>
+          <w:top w:val="nil"/>
+          <w:left w:val="nil"/>
+          <w:bottom w:val="nil"/>
+          <w:right w:val="nil"/>
+          <w:between w:val="nil"/>
+        </w:pBdr>
+        <w:spacing w:before="0"/>
+      </w:pPr>
+      <w:r>
+        <w:t>Provide ongoing feedback to upper management on the current status of projects</w:t>
+      </w:r>
+    </w:p>
+    <w:p>
+      <w:pPr>
+        <w:pStyle w:val="Heading2"/>
+        <w:keepNext w:val="0"/>
+        <w:keepLines w:val="0"/>
+        <w:pBdr>
+          <w:top w:val="nil"/>
+          <w:left w:val="nil"/>
+          <w:bottom w:val="nil"/>
+          <w:right w:val="nil"/>
+          <w:between w:val="nil"/>
+        </w:pBdr>
+        <w:rPr>
+          <w:b w:val="0"/>
+          <w:i/>
+          <w:color w:val="2E4440"/>
+        </w:rPr>
+      </w:pPr>
+      <w:bookmarkStart w:id="6" w:name="_we3ttvrf46v" w:colFirst="0" w:colLast="0"/>
+      <w:bookmarkEnd w:id="6"/>
       <w:proofErr w:type="spellStart"/>
       <w:r>
         <w:rPr>
@@ -274,140 +419,308 @@
         </w:rPr>
         <w:t xml:space="preserve"> — Web Developer</w:t>
       </w:r>
-    </w:p>
-    <w:p>
-      <w:pPr>
-        <w:pBdr>
-          <w:top w:val="nil"/>
-          <w:left w:val="nil"/>
-          <w:bottom w:val="nil"/>
-          <w:right w:val="nil"/>
-          <w:between w:val="nil"/>
-        </w:pBdr>
-      </w:pPr>
-      <w:r>
-        <w:t>JULY 2018 - PRESENT</w:t>
-      </w:r>
-    </w:p>
-    <w:p>
-      <w:pPr>
-        <w:numPr>
-          <w:ilvl w:val="0"/>
-          <w:numId w:val="3"/>
-        </w:numPr>
-        <w:pBdr>
-          <w:top w:val="nil"/>
-          <w:left w:val="nil"/>
-          <w:bottom w:val="nil"/>
-          <w:right w:val="nil"/>
-          <w:between w:val="nil"/>
-        </w:pBdr>
-      </w:pPr>
-      <w:r>
-        <w:t>Planned, developed, tested, deployed, and maintained web applications</w:t>
-      </w:r>
-    </w:p>
-    <w:p>
-      <w:pPr>
-        <w:numPr>
-          <w:ilvl w:val="0"/>
-          <w:numId w:val="3"/>
-        </w:numPr>
-        <w:pBdr>
-          <w:top w:val="nil"/>
-          <w:left w:val="nil"/>
-          <w:bottom w:val="nil"/>
-          <w:right w:val="nil"/>
-          <w:between w:val="nil"/>
-        </w:pBdr>
-        <w:spacing w:before="0"/>
-      </w:pPr>
-      <w:r>
-        <w:t>Provided effective troubleshooting and remediation for web applications</w:t>
-      </w:r>
-    </w:p>
-    <w:p>
-      <w:pPr>
-        <w:numPr>
-          <w:ilvl w:val="0"/>
-          <w:numId w:val="3"/>
-        </w:numPr>
-        <w:pBdr>
-          <w:top w:val="nil"/>
-          <w:left w:val="nil"/>
-          <w:bottom w:val="nil"/>
-          <w:right w:val="nil"/>
-          <w:between w:val="nil"/>
-        </w:pBdr>
-        <w:spacing w:before="0"/>
-      </w:pPr>
-      <w:r>
-        <w:t>Worked well independently and within a team setting</w:t>
-      </w:r>
-    </w:p>
-    <w:p>
-      <w:pPr>
-        <w:numPr>
-          <w:ilvl w:val="0"/>
-          <w:numId w:val="3"/>
-        </w:numPr>
-        <w:pBdr>
-          <w:top w:val="nil"/>
-          <w:left w:val="nil"/>
-          <w:bottom w:val="nil"/>
-          <w:right w:val="nil"/>
-          <w:between w:val="nil"/>
-        </w:pBdr>
-        <w:spacing w:before="0"/>
-      </w:pPr>
-      <w:r>
-        <w:t>Effectively translated requirements into application designs and systems requirements</w:t>
-      </w:r>
-    </w:p>
-    <w:p>
-      <w:pPr>
-        <w:numPr>
-          <w:ilvl w:val="0"/>
-          <w:numId w:val="3"/>
-        </w:numPr>
-        <w:pBdr>
-          <w:top w:val="nil"/>
-          <w:left w:val="nil"/>
-          <w:bottom w:val="nil"/>
-          <w:right w:val="nil"/>
-          <w:between w:val="nil"/>
-        </w:pBdr>
-        <w:spacing w:before="0"/>
-      </w:pPr>
-      <w:r>
-        <w:t xml:space="preserve">Followed policies and procedures related to application methods and quality standards at all times </w:t>
-      </w:r>
-    </w:p>
-    <w:p>
-      <w:pPr>
-        <w:pStyle w:val="Heading2"/>
-        <w:keepNext w:val="0"/>
-        <w:keepLines w:val="0"/>
-        <w:pBdr>
-          <w:top w:val="nil"/>
-          <w:left w:val="nil"/>
-          <w:bottom w:val="nil"/>
-          <w:right w:val="nil"/>
-          <w:between w:val="nil"/>
-        </w:pBdr>
+      <w:r>
         <w:rPr>
           <w:b w:val="0"/>
           <w:i/>
           <w:color w:val="2E4440"/>
         </w:rPr>
-      </w:pPr>
-      <w:bookmarkStart w:id="8" w:name="_t4o00a49yq9e" w:colFirst="0" w:colLast="0"/>
-      <w:bookmarkEnd w:id="8"/>
+        <w:t xml:space="preserve"> / Python Developer</w:t>
+      </w:r>
+    </w:p>
+    <w:p>
+      <w:pPr>
+        <w:pBdr>
+          <w:top w:val="nil"/>
+          <w:left w:val="nil"/>
+          <w:bottom w:val="nil"/>
+          <w:right w:val="nil"/>
+          <w:between w:val="nil"/>
+        </w:pBdr>
+      </w:pPr>
+      <w:r>
+        <w:t xml:space="preserve">JULY 2018 </w:t>
+      </w:r>
+      <w:r>
+        <w:t>–</w:t>
+      </w:r>
+      <w:r>
+        <w:t xml:space="preserve"> </w:t>
+      </w:r>
+      <w:r>
+        <w:t>JUNE 2020</w:t>
+      </w:r>
+    </w:p>
+    <w:p>
+      <w:pPr>
+        <w:numPr>
+          <w:ilvl w:val="0"/>
+          <w:numId w:val="3"/>
+        </w:numPr>
+        <w:pBdr>
+          <w:top w:val="nil"/>
+          <w:left w:val="nil"/>
+          <w:bottom w:val="nil"/>
+          <w:right w:val="nil"/>
+          <w:between w:val="nil"/>
+        </w:pBdr>
+      </w:pPr>
+      <w:r>
+        <w:t>Planned, developed, tested, deployed, and maintained web applications</w:t>
+      </w:r>
+    </w:p>
+    <w:p>
+      <w:pPr>
+        <w:numPr>
+          <w:ilvl w:val="0"/>
+          <w:numId w:val="3"/>
+        </w:numPr>
+        <w:pBdr>
+          <w:top w:val="nil"/>
+          <w:left w:val="nil"/>
+          <w:bottom w:val="nil"/>
+          <w:right w:val="nil"/>
+          <w:between w:val="nil"/>
+        </w:pBdr>
+        <w:spacing w:before="0"/>
+      </w:pPr>
+      <w:r>
+        <w:t>Provided effective troubleshooting and remediation for web applications</w:t>
+      </w:r>
+    </w:p>
+    <w:p>
+      <w:pPr>
+        <w:numPr>
+          <w:ilvl w:val="0"/>
+          <w:numId w:val="3"/>
+        </w:numPr>
+        <w:pBdr>
+          <w:top w:val="nil"/>
+          <w:left w:val="nil"/>
+          <w:bottom w:val="nil"/>
+          <w:right w:val="nil"/>
+          <w:between w:val="nil"/>
+        </w:pBdr>
+        <w:spacing w:before="0"/>
+      </w:pPr>
+      <w:r>
+        <w:t>Worked well independently and within a team setting</w:t>
+      </w:r>
+    </w:p>
+    <w:p>
+      <w:pPr>
+        <w:numPr>
+          <w:ilvl w:val="0"/>
+          <w:numId w:val="3"/>
+        </w:numPr>
+        <w:pBdr>
+          <w:top w:val="nil"/>
+          <w:left w:val="nil"/>
+          <w:bottom w:val="nil"/>
+          <w:right w:val="nil"/>
+          <w:between w:val="nil"/>
+        </w:pBdr>
+        <w:spacing w:before="0"/>
+      </w:pPr>
+      <w:r>
+        <w:t>Effectively translated requirements into application designs and systems requirements</w:t>
+      </w:r>
+    </w:p>
+    <w:p>
+      <w:pPr>
+        <w:numPr>
+          <w:ilvl w:val="0"/>
+          <w:numId w:val="3"/>
+        </w:numPr>
+        <w:pBdr>
+          <w:top w:val="nil"/>
+          <w:left w:val="nil"/>
+          <w:bottom w:val="nil"/>
+          <w:right w:val="nil"/>
+          <w:between w:val="nil"/>
+        </w:pBdr>
+        <w:spacing w:before="0"/>
+      </w:pPr>
+      <w:r>
+        <w:t>Followed policies and procedures related to application methods and quality standards at all times</w:t>
+      </w:r>
+    </w:p>
+    <w:p>
+      <w:pPr>
+        <w:numPr>
+          <w:ilvl w:val="0"/>
+          <w:numId w:val="3"/>
+        </w:numPr>
+        <w:pBdr>
+          <w:top w:val="nil"/>
+          <w:left w:val="nil"/>
+          <w:bottom w:val="nil"/>
+          <w:right w:val="nil"/>
+          <w:between w:val="nil"/>
+        </w:pBdr>
+        <w:spacing w:before="0"/>
+      </w:pPr>
+      <w:r>
+        <w:t>Developed Python based API</w:t>
+      </w:r>
+      <w:bookmarkStart w:id="7" w:name="_t4o00a49yq9e" w:colFirst="0" w:colLast="0"/>
+      <w:bookmarkEnd w:id="7"/>
+      <w:r>
+        <w:t xml:space="preserve"> (RESTful Web Service) to track sales and perform sales analysis using Flask and Google App Engine</w:t>
+      </w:r>
+    </w:p>
+    <w:p>
+      <w:pPr>
+        <w:numPr>
+          <w:ilvl w:val="0"/>
+          <w:numId w:val="3"/>
+        </w:numPr>
+        <w:pBdr>
+          <w:top w:val="nil"/>
+          <w:left w:val="nil"/>
+          <w:bottom w:val="nil"/>
+          <w:right w:val="nil"/>
+          <w:between w:val="nil"/>
+        </w:pBdr>
+        <w:spacing w:before="0"/>
+      </w:pPr>
+      <w:r>
+        <w:t>Developed and designed an API (RESTful Web Service) for the company’s website</w:t>
+      </w:r>
+    </w:p>
+    <w:p>
+      <w:pPr>
+        <w:numPr>
+          <w:ilvl w:val="0"/>
+          <w:numId w:val="3"/>
+        </w:numPr>
+        <w:pBdr>
+          <w:top w:val="nil"/>
+          <w:left w:val="nil"/>
+          <w:bottom w:val="nil"/>
+          <w:right w:val="nil"/>
+          <w:between w:val="nil"/>
+        </w:pBdr>
+        <w:spacing w:before="0"/>
+      </w:pPr>
+      <w:r>
+        <w:t>Managed a small team of programmers using a modified version of the agile development</w:t>
+      </w:r>
+    </w:p>
+    <w:p>
+      <w:pPr>
+        <w:numPr>
+          <w:ilvl w:val="0"/>
+          <w:numId w:val="3"/>
+        </w:numPr>
+        <w:pBdr>
+          <w:top w:val="nil"/>
+          <w:left w:val="nil"/>
+          <w:bottom w:val="nil"/>
+          <w:right w:val="nil"/>
+          <w:between w:val="nil"/>
+        </w:pBdr>
+        <w:spacing w:before="0"/>
+      </w:pPr>
+      <w:r>
+        <w:t>Designed and developed a website using the Django framework</w:t>
+      </w:r>
+    </w:p>
+    <w:p>
+      <w:pPr>
+        <w:numPr>
+          <w:ilvl w:val="0"/>
+          <w:numId w:val="3"/>
+        </w:numPr>
+        <w:pBdr>
+          <w:top w:val="nil"/>
+          <w:left w:val="nil"/>
+          <w:bottom w:val="nil"/>
+          <w:right w:val="nil"/>
+          <w:between w:val="nil"/>
+        </w:pBdr>
+        <w:spacing w:before="0"/>
+      </w:pPr>
+      <w:r>
+        <w:t>Managed virtual servers at Amazon EC2, S3</w:t>
+      </w:r>
+    </w:p>
+    <w:p>
+      <w:pPr>
+        <w:pBdr>
+          <w:top w:val="nil"/>
+          <w:left w:val="nil"/>
+          <w:bottom w:val="nil"/>
+          <w:right w:val="nil"/>
+          <w:between w:val="nil"/>
+        </w:pBdr>
+        <w:spacing w:before="0"/>
+        <w:ind w:left="0"/>
+      </w:pPr>
+    </w:p>
+    <w:p>
+      <w:pPr>
+        <w:pBdr>
+          <w:top w:val="nil"/>
+          <w:left w:val="nil"/>
+          <w:bottom w:val="nil"/>
+          <w:right w:val="nil"/>
+          <w:between w:val="nil"/>
+        </w:pBdr>
+        <w:spacing w:before="0"/>
+        <w:ind w:left="0"/>
+      </w:pPr>
+    </w:p>
+    <w:p>
+      <w:pPr>
+        <w:pBdr>
+          <w:top w:val="nil"/>
+          <w:left w:val="nil"/>
+          <w:bottom w:val="nil"/>
+          <w:right w:val="nil"/>
+          <w:between w:val="nil"/>
+        </w:pBdr>
+        <w:spacing w:before="0"/>
+        <w:ind w:left="0"/>
+      </w:pPr>
+    </w:p>
+    <w:p>
+      <w:pPr>
+        <w:pBdr>
+          <w:top w:val="nil"/>
+          <w:left w:val="nil"/>
+          <w:bottom w:val="nil"/>
+          <w:right w:val="nil"/>
+          <w:between w:val="nil"/>
+        </w:pBdr>
+        <w:spacing w:before="0"/>
+        <w:ind w:left="0"/>
+      </w:pPr>
+    </w:p>
+    <w:p>
+      <w:pPr>
+        <w:pStyle w:val="Heading2"/>
+        <w:keepNext w:val="0"/>
+        <w:keepLines w:val="0"/>
+        <w:pBdr>
+          <w:top w:val="nil"/>
+          <w:left w:val="nil"/>
+          <w:bottom w:val="nil"/>
+          <w:right w:val="nil"/>
+          <w:between w:val="nil"/>
+        </w:pBdr>
+        <w:rPr>
+          <w:b w:val="0"/>
+          <w:i/>
+          <w:color w:val="2E4440"/>
+        </w:rPr>
+      </w:pPr>
       <w:proofErr w:type="spellStart"/>
       <w:r>
         <w:rPr>
           <w:color w:val="BD5D38"/>
         </w:rPr>
+        <w:lastRenderedPageBreak/>
         <w:t>Symph</w:t>
       </w:r>
       <w:proofErr w:type="spellEnd"/>
@@ -455,6 +768,42 @@
         </w:pBdr>
       </w:pPr>
       <w:r>
+        <w:t>Created user information solutions and backend supports, including wrote programs</w:t>
+      </w:r>
+    </w:p>
+    <w:p>
+      <w:pPr>
+        <w:numPr>
+          <w:ilvl w:val="0"/>
+          <w:numId w:val="4"/>
+        </w:numPr>
+        <w:pBdr>
+          <w:top w:val="nil"/>
+          <w:left w:val="nil"/>
+          <w:bottom w:val="nil"/>
+          <w:right w:val="nil"/>
+          <w:between w:val="nil"/>
+        </w:pBdr>
+      </w:pPr>
+      <w:r>
+        <w:t>Integrated applications with designing database architecture and server scripting, studying and establishing</w:t>
+      </w:r>
+    </w:p>
+    <w:p>
+      <w:pPr>
+        <w:numPr>
+          <w:ilvl w:val="0"/>
+          <w:numId w:val="4"/>
+        </w:numPr>
+        <w:pBdr>
+          <w:top w:val="nil"/>
+          <w:left w:val="nil"/>
+          <w:bottom w:val="nil"/>
+          <w:right w:val="nil"/>
+          <w:between w:val="nil"/>
+        </w:pBdr>
+      </w:pPr>
+      <w:r>
         <w:t>Worked as a productive and positive team member to code, test, report and debug operations</w:t>
       </w:r>
     </w:p>
@@ -512,150 +861,7 @@
         <w:spacing w:before="0"/>
       </w:pPr>
       <w:r>
-        <w:t xml:space="preserve">Focus on performance, usability, and up-to-date practices </w:t>
-      </w:r>
-    </w:p>
-    <w:p>
-      <w:pPr>
-        <w:pStyle w:val="Heading2"/>
-        <w:keepNext w:val="0"/>
-        <w:keepLines w:val="0"/>
-        <w:pBdr>
-          <w:top w:val="nil"/>
-          <w:left w:val="nil"/>
-          <w:bottom w:val="nil"/>
-          <w:right w:val="nil"/>
-          <w:between w:val="nil"/>
-        </w:pBdr>
-        <w:rPr>
-          <w:b w:val="0"/>
-          <w:i/>
-          <w:color w:val="2E4440"/>
-        </w:rPr>
-      </w:pPr>
-      <w:bookmarkStart w:id="9" w:name="_7s9nw27jflea" w:colFirst="0" w:colLast="0"/>
-      <w:bookmarkEnd w:id="9"/>
-      <w:r>
-        <w:rPr>
-          <w:color w:val="BD5D38"/>
-        </w:rPr>
-        <w:t>Bold Health, London</w:t>
-      </w:r>
-      <w:r>
-        <w:rPr>
-          <w:b w:val="0"/>
-          <w:i/>
-          <w:color w:val="2E4440"/>
-        </w:rPr>
-        <w:t xml:space="preserve"> — React Native / Backend Developer</w:t>
-      </w:r>
-    </w:p>
-    <w:p>
-      <w:pPr>
-        <w:pBdr>
-          <w:top w:val="nil"/>
-          <w:left w:val="nil"/>
-          <w:bottom w:val="nil"/>
-          <w:right w:val="nil"/>
-          <w:between w:val="nil"/>
-        </w:pBdr>
-      </w:pPr>
-      <w:r>
-        <w:t>NOVEMBER 2018 - PRESENT</w:t>
-      </w:r>
-    </w:p>
-    <w:p>
-      <w:pPr>
-        <w:numPr>
-          <w:ilvl w:val="0"/>
-          <w:numId w:val="2"/>
-        </w:numPr>
-        <w:pBdr>
-          <w:top w:val="nil"/>
-          <w:left w:val="nil"/>
-          <w:bottom w:val="nil"/>
-          <w:right w:val="nil"/>
-          <w:between w:val="nil"/>
-        </w:pBdr>
-      </w:pPr>
-      <w:r>
-        <w:t>Responsible for full app life-cycle concept, design, build, test, deploy and release to the app store</w:t>
-      </w:r>
-    </w:p>
-    <w:p>
-      <w:pPr>
-        <w:numPr>
-          <w:ilvl w:val="0"/>
-          <w:numId w:val="2"/>
-        </w:numPr>
-        <w:pBdr>
-          <w:top w:val="nil"/>
-          <w:left w:val="nil"/>
-          <w:bottom w:val="nil"/>
-          <w:right w:val="nil"/>
-          <w:between w:val="nil"/>
-        </w:pBdr>
-        <w:spacing w:before="0"/>
-      </w:pPr>
-      <w:r>
-        <w:t>Perfect understanding of the best practices for development</w:t>
-      </w:r>
-    </w:p>
-    <w:p>
-      <w:pPr>
-        <w:numPr>
-          <w:ilvl w:val="0"/>
-          <w:numId w:val="2"/>
-        </w:numPr>
-        <w:pBdr>
-          <w:top w:val="nil"/>
-          <w:left w:val="nil"/>
-          <w:bottom w:val="nil"/>
-          <w:right w:val="nil"/>
-          <w:between w:val="nil"/>
-        </w:pBdr>
-        <w:spacing w:before="0"/>
-      </w:pPr>
-      <w:r>
-        <w:t>Develop API's to support any integrations</w:t>
-      </w:r>
-    </w:p>
-    <w:p>
-      <w:pPr>
-        <w:numPr>
-          <w:ilvl w:val="0"/>
-          <w:numId w:val="2"/>
-        </w:numPr>
-        <w:pBdr>
-          <w:top w:val="nil"/>
-          <w:left w:val="nil"/>
-          <w:bottom w:val="nil"/>
-          <w:right w:val="nil"/>
-          <w:between w:val="nil"/>
-        </w:pBdr>
-        <w:spacing w:before="0"/>
-      </w:pPr>
-      <w:r>
-        <w:t>Applications development</w:t>
-      </w:r>
-    </w:p>
-    <w:p>
-      <w:pPr>
-        <w:numPr>
-          <w:ilvl w:val="0"/>
-          <w:numId w:val="2"/>
-        </w:numPr>
-        <w:pBdr>
-          <w:top w:val="nil"/>
-          <w:left w:val="nil"/>
-          <w:bottom w:val="nil"/>
-          <w:right w:val="nil"/>
-          <w:between w:val="nil"/>
-        </w:pBdr>
-        <w:spacing w:before="0"/>
-      </w:pPr>
-      <w:r>
-        <w:t>Provide ongoing feedback to upper management on the current status of projects</w:t>
+        <w:t>Focus on performance, usability, and up-to-date practices</w:t>
       </w:r>
     </w:p>
     <w:p>
@@ -663,10 +869,11 @@
         <w:pStyle w:val="Heading1"/>
         <w:widowControl w:val="0"/>
       </w:pPr>
-      <w:bookmarkStart w:id="10" w:name="_icn8q2z3k42p" w:colFirst="0" w:colLast="0"/>
-      <w:bookmarkEnd w:id="10"/>
-      <w:r>
-        <w:lastRenderedPageBreak/>
+      <w:bookmarkStart w:id="8" w:name="_7s9nw27jflea" w:colFirst="0" w:colLast="0"/>
+      <w:bookmarkStart w:id="9" w:name="_icn8q2z3k42p" w:colFirst="0" w:colLast="0"/>
+      <w:bookmarkEnd w:id="8"/>
+      <w:bookmarkEnd w:id="9"/>
+      <w:r>
         <w:t>SKILLS</w:t>
       </w:r>
     </w:p>
@@ -776,8 +983,8 @@
         <w:pStyle w:val="Heading1"/>
         <w:widowControl w:val="0"/>
       </w:pPr>
-      <w:bookmarkStart w:id="11" w:name="_pipvpuwixcq7" w:colFirst="0" w:colLast="0"/>
-      <w:bookmarkEnd w:id="11"/>
+      <w:bookmarkStart w:id="10" w:name="_pipvpuwixcq7" w:colFirst="0" w:colLast="0"/>
+      <w:bookmarkEnd w:id="10"/>
       <w:r>
         <w:t>PROGRAMMING LANGUAGES &amp; TOOLS</w:t>
       </w:r>
@@ -995,6 +1202,18 @@
       </w:pPr>
       <w:r>
         <w:t>Python</w:t>
+      </w:r>
+    </w:p>
+    <w:p>
+      <w:pPr>
+        <w:numPr>
+          <w:ilvl w:val="0"/>
+          <w:numId w:val="5"/>
+        </w:numPr>
+        <w:spacing w:before="0"/>
+      </w:pPr>
+      <w:r>
+        <w:t>Flask</w:t>
       </w:r>
     </w:p>
     <w:p>
@@ -1055,8 +1274,8 @@
           <w:between w:val="nil"/>
         </w:pBdr>
       </w:pPr>
-      <w:bookmarkStart w:id="12" w:name="_dlaoxi3ta2x2" w:colFirst="0" w:colLast="0"/>
-      <w:bookmarkEnd w:id="12"/>
+      <w:bookmarkStart w:id="11" w:name="_dlaoxi3ta2x2" w:colFirst="0" w:colLast="0"/>
+      <w:bookmarkEnd w:id="11"/>
     </w:p>
     <w:p>
       <w:pPr>
@@ -1070,8 +1289,8 @@
           <w:between w:val="nil"/>
         </w:pBdr>
       </w:pPr>
-      <w:bookmarkStart w:id="13" w:name="_b97y02ai9qvv" w:colFirst="0" w:colLast="0"/>
-      <w:bookmarkEnd w:id="13"/>
+      <w:bookmarkStart w:id="12" w:name="_b97y02ai9qvv" w:colFirst="0" w:colLast="0"/>
+      <w:bookmarkEnd w:id="12"/>
       <w:r>
         <w:t>EDUCATION</w:t>
       </w:r>
@@ -1094,8 +1313,8 @@
           <w:color w:val="2E4440"/>
         </w:rPr>
       </w:pPr>
-      <w:bookmarkStart w:id="14" w:name="_utayan5c2wml" w:colFirst="0" w:colLast="0"/>
-      <w:bookmarkEnd w:id="14"/>
+      <w:bookmarkStart w:id="13" w:name="_utayan5c2wml" w:colFirst="0" w:colLast="0"/>
+      <w:bookmarkEnd w:id="13"/>
       <w:r>
         <w:rPr>
           <w:color w:val="BD5D38"/>
@@ -1136,8 +1355,8 @@
           <w:color w:val="2E4440"/>
         </w:rPr>
       </w:pPr>
-      <w:bookmarkStart w:id="15" w:name="_f34fubmqukdl" w:colFirst="0" w:colLast="0"/>
-      <w:bookmarkEnd w:id="15"/>
+      <w:bookmarkStart w:id="14" w:name="_f34fubmqukdl" w:colFirst="0" w:colLast="0"/>
+      <w:bookmarkEnd w:id="14"/>
       <w:r>
         <w:rPr>
           <w:color w:val="BD5D38"/>

</xml_diff>